<commit_message>
feature complete for ML HW. will review later
</commit_message>
<xml_diff>
--- a/CSE_Directory/CSE_Assignments/CSE_4309-ML/Assignment5/answers.docx
+++ b/CSE_Directory/CSE_Assignments/CSE_4309-ML/Assignment5/answers.docx
@@ -32,34 +32,410 @@
           <w:rFonts w:ascii="Consolas" w:hAnsi="Consolas"/>
         </w:rPr>
       </w:pPr>
-    </w:p>
-    <w:p>
-      <w:pPr>
-        <w:rPr>
-          <w:rFonts w:ascii="Consolas" w:hAnsi="Consolas"/>
-        </w:rPr>
-      </w:pPr>
-    </w:p>
-    <w:p>
-      <w:pPr>
-        <w:rPr>
-          <w:rFonts w:ascii="Consolas" w:hAnsi="Consolas"/>
-        </w:rPr>
-      </w:pPr>
-    </w:p>
-    <w:p>
-      <w:pPr>
-        <w:rPr>
-          <w:rFonts w:ascii="Consolas" w:hAnsi="Consolas"/>
-        </w:rPr>
-      </w:pPr>
-    </w:p>
-    <w:p>
-      <w:pPr>
-        <w:rPr>
-          <w:rFonts w:ascii="Consolas" w:hAnsi="Consolas"/>
-        </w:rPr>
-      </w:pPr>
+      <w:r>
+        <w:rPr>
+          <w:rFonts w:ascii="Consolas" w:hAnsi="Consolas"/>
+        </w:rPr>
+        <w:t xml:space="preserve">Code completed in decision_tree.py and </w:t>
+      </w:r>
+      <w:r>
+        <w:rPr>
+          <w:rFonts w:ascii="Consolas" w:hAnsi="Consolas"/>
+        </w:rPr>
+        <w:t>uci_data.py.</w:t>
+      </w:r>
+    </w:p>
+    <w:p>
+      <w:pPr>
+        <w:rPr>
+          <w:rFonts w:ascii="Consolas" w:hAnsi="Consolas"/>
+        </w:rPr>
+      </w:pPr>
+    </w:p>
+    <w:p>
+      <w:pPr>
+        <w:rPr>
+          <w:rFonts w:ascii="Consolas" w:eastAsia="Times New Roman" w:hAnsi="Consolas" w:cs="Courier New"/>
+          <w:color w:val="000000"/>
+          <w:kern w:val="0"/>
+          <w14:ligatures w14:val="none"/>
+        </w:rPr>
+      </w:pPr>
+      <w:r>
+        <w:rPr>
+          <w:rFonts w:ascii="Consolas" w:eastAsia="Times New Roman" w:hAnsi="Consolas" w:cs="Courier New"/>
+          <w:color w:val="000000"/>
+          <w:kern w:val="0"/>
+          <w14:ligatures w14:val="none"/>
+        </w:rPr>
+        <w:t xml:space="preserve">Full log files are included in a </w:t>
+      </w:r>
+      <w:proofErr w:type="gramStart"/>
+      <w:r>
+        <w:rPr>
+          <w:rFonts w:ascii="Consolas" w:eastAsia="Times New Roman" w:hAnsi="Consolas" w:cs="Courier New"/>
+          <w:color w:val="000000"/>
+          <w:kern w:val="0"/>
+          <w14:ligatures w14:val="none"/>
+        </w:rPr>
+        <w:t>logs</w:t>
+      </w:r>
+      <w:proofErr w:type="gramEnd"/>
+      <w:r>
+        <w:rPr>
+          <w:rFonts w:ascii="Consolas" w:eastAsia="Times New Roman" w:hAnsi="Consolas" w:cs="Courier New"/>
+          <w:color w:val="000000"/>
+          <w:kern w:val="0"/>
+          <w14:ligatures w14:val="none"/>
+        </w:rPr>
+        <w:t xml:space="preserve"> directory</w:t>
+      </w:r>
+      <w:r>
+        <w:rPr>
+          <w:rFonts w:ascii="Consolas" w:eastAsia="Times New Roman" w:hAnsi="Consolas" w:cs="Courier New"/>
+          <w:color w:val="000000"/>
+          <w:kern w:val="0"/>
+          <w14:ligatures w14:val="none"/>
+        </w:rPr>
+        <w:t xml:space="preserve"> because why not</w:t>
+      </w:r>
+      <w:r>
+        <w:rPr>
+          <w:rFonts w:ascii="Consolas" w:eastAsia="Times New Roman" w:hAnsi="Consolas" w:cs="Courier New"/>
+          <w:color w:val="000000"/>
+          <w:kern w:val="0"/>
+          <w14:ligatures w14:val="none"/>
+        </w:rPr>
+        <w:t>. The specified log files with</w:t>
+      </w:r>
+      <w:r>
+        <w:rPr>
+          <w:rFonts w:ascii="Consolas" w:eastAsia="Times New Roman" w:hAnsi="Consolas" w:cs="Courier New"/>
+          <w:color w:val="000000"/>
+          <w:kern w:val="0"/>
+          <w14:ligatures w14:val="none"/>
+        </w:rPr>
+        <w:t xml:space="preserve">out the excluded </w:t>
+      </w:r>
+      <w:r>
+        <w:rPr>
+          <w:rFonts w:ascii="Consolas" w:eastAsia="Times New Roman" w:hAnsi="Consolas" w:cs="Courier New"/>
+          <w:color w:val="000000"/>
+          <w:kern w:val="0"/>
+          <w14:ligatures w14:val="none"/>
+        </w:rPr>
+        <w:t>data are included in the root directory of the zip. Log file names are formatted:</w:t>
+      </w:r>
+    </w:p>
+    <w:p>
+      <w:pPr>
+        <w:rPr>
+          <w:rFonts w:ascii="Consolas" w:eastAsia="Times New Roman" w:hAnsi="Consolas" w:cs="Courier New"/>
+          <w:color w:val="000000"/>
+          <w:kern w:val="0"/>
+          <w14:ligatures w14:val="none"/>
+        </w:rPr>
+      </w:pPr>
+      <w:r>
+        <w:rPr>
+          <w:rFonts w:ascii="Consolas" w:eastAsia="Times New Roman" w:hAnsi="Consolas" w:cs="Courier New"/>
+          <w:color w:val="000000"/>
+          <w:kern w:val="0"/>
+          <w14:ligatures w14:val="none"/>
+        </w:rPr>
+        <w:t>&lt;</w:t>
+      </w:r>
+      <w:proofErr w:type="spellStart"/>
+      <w:r>
+        <w:rPr>
+          <w:rFonts w:ascii="Consolas" w:eastAsia="Times New Roman" w:hAnsi="Consolas" w:cs="Courier New"/>
+          <w:color w:val="000000"/>
+          <w:kern w:val="0"/>
+          <w14:ligatures w14:val="none"/>
+        </w:rPr>
+        <w:t>training_file</w:t>
+      </w:r>
+      <w:proofErr w:type="spellEnd"/>
+      <w:r>
+        <w:rPr>
+          <w:rFonts w:ascii="Consolas" w:eastAsia="Times New Roman" w:hAnsi="Consolas" w:cs="Courier New"/>
+          <w:color w:val="000000"/>
+          <w:kern w:val="0"/>
+          <w14:ligatures w14:val="none"/>
+        </w:rPr>
+        <w:t>&gt;-&lt;</w:t>
+      </w:r>
+      <w:proofErr w:type="spellStart"/>
+      <w:r>
+        <w:rPr>
+          <w:rFonts w:ascii="Consolas" w:eastAsia="Times New Roman" w:hAnsi="Consolas" w:cs="Courier New"/>
+          <w:color w:val="000000"/>
+          <w:kern w:val="0"/>
+          <w14:ligatures w14:val="none"/>
+        </w:rPr>
+        <w:t>test_file</w:t>
+      </w:r>
+      <w:proofErr w:type="spellEnd"/>
+      <w:r>
+        <w:rPr>
+          <w:rFonts w:ascii="Consolas" w:eastAsia="Times New Roman" w:hAnsi="Consolas" w:cs="Courier New"/>
+          <w:color w:val="000000"/>
+          <w:kern w:val="0"/>
+          <w14:ligatures w14:val="none"/>
+        </w:rPr>
+        <w:t>&gt;-&lt;</w:t>
+      </w:r>
+      <w:r>
+        <w:rPr>
+          <w:rFonts w:ascii="Consolas" w:eastAsia="Times New Roman" w:hAnsi="Consolas" w:cs="Courier New"/>
+          <w:color w:val="000000"/>
+          <w:kern w:val="0"/>
+          <w14:ligatures w14:val="none"/>
+        </w:rPr>
+        <w:t>option</w:t>
+      </w:r>
+      <w:r>
+        <w:rPr>
+          <w:rFonts w:ascii="Consolas" w:eastAsia="Times New Roman" w:hAnsi="Consolas" w:cs="Courier New"/>
+          <w:color w:val="000000"/>
+          <w:kern w:val="0"/>
+          <w14:ligatures w14:val="none"/>
+        </w:rPr>
+        <w:t>&gt;-&lt;</w:t>
+      </w:r>
+      <w:proofErr w:type="spellStart"/>
+      <w:r>
+        <w:rPr>
+          <w:rFonts w:ascii="Consolas" w:eastAsia="Times New Roman" w:hAnsi="Consolas" w:cs="Courier New"/>
+          <w:color w:val="000000"/>
+          <w:kern w:val="0"/>
+          <w14:ligatures w14:val="none"/>
+        </w:rPr>
+        <w:t>pruning_thr</w:t>
+      </w:r>
+      <w:proofErr w:type="spellEnd"/>
+      <w:r>
+        <w:rPr>
+          <w:rFonts w:ascii="Consolas" w:eastAsia="Times New Roman" w:hAnsi="Consolas" w:cs="Courier New"/>
+          <w:color w:val="000000"/>
+          <w:kern w:val="0"/>
+          <w14:ligatures w14:val="none"/>
+        </w:rPr>
+        <w:t>&gt;.log</w:t>
+      </w:r>
+    </w:p>
+    <w:p>
+      <w:pPr>
+        <w:rPr>
+          <w:rFonts w:ascii="Consolas" w:eastAsia="Times New Roman" w:hAnsi="Consolas" w:cs="Courier New"/>
+          <w:color w:val="000000"/>
+          <w:kern w:val="0"/>
+          <w14:ligatures w14:val="none"/>
+        </w:rPr>
+      </w:pPr>
+    </w:p>
+    <w:p>
+      <w:pPr>
+        <w:rPr>
+          <w:rFonts w:ascii="Consolas" w:eastAsia="Times New Roman" w:hAnsi="Consolas" w:cs="Courier New"/>
+          <w:color w:val="000000"/>
+          <w:kern w:val="0"/>
+          <w14:ligatures w14:val="none"/>
+        </w:rPr>
+      </w:pPr>
+      <w:r>
+        <w:rPr>
+          <w:rFonts w:ascii="Consolas" w:eastAsia="Times New Roman" w:hAnsi="Consolas" w:cs="Courier New"/>
+          <w:color w:val="000000"/>
+          <w:kern w:val="0"/>
+          <w14:ligatures w14:val="none"/>
+        </w:rPr>
+        <w:t>The specific files are</w:t>
+      </w:r>
+      <w:r>
+        <w:rPr>
+          <w:rFonts w:ascii="Consolas" w:eastAsia="Times New Roman" w:hAnsi="Consolas" w:cs="Courier New"/>
+          <w:color w:val="000000"/>
+          <w:kern w:val="0"/>
+          <w14:ligatures w14:val="none"/>
+        </w:rPr>
+        <w:t>:</w:t>
+      </w:r>
+    </w:p>
+    <w:p>
+      <w:pPr>
+        <w:rPr>
+          <w:rFonts w:ascii="Consolas" w:eastAsia="Times New Roman" w:hAnsi="Consolas" w:cs="Courier New"/>
+          <w:color w:val="000000"/>
+          <w:kern w:val="0"/>
+          <w14:ligatures w14:val="none"/>
+        </w:rPr>
+      </w:pPr>
+      <w:r>
+        <w:rPr>
+          <w:rFonts w:ascii="Consolas" w:eastAsia="Times New Roman" w:hAnsi="Consolas" w:cs="Courier New"/>
+          <w:color w:val="000000"/>
+          <w:kern w:val="0"/>
+          <w14:ligatures w14:val="none"/>
+        </w:rPr>
+        <w:t>pendigits_training.txt-pendigits_test.txt-1-50.log</w:t>
+      </w:r>
+    </w:p>
+    <w:p>
+      <w:pPr>
+        <w:rPr>
+          <w:rFonts w:ascii="Consolas" w:hAnsi="Consolas"/>
+        </w:rPr>
+      </w:pPr>
+      <w:r>
+        <w:rPr>
+          <w:rFonts w:ascii="Consolas" w:eastAsia="Times New Roman" w:hAnsi="Consolas" w:cs="Courier New"/>
+          <w:color w:val="000000"/>
+          <w:kern w:val="0"/>
+          <w14:ligatures w14:val="none"/>
+        </w:rPr>
+        <w:t>pendigits_training.txt-pendigits_test.txt-</w:t>
+      </w:r>
+      <w:r>
+        <w:rPr>
+          <w:rFonts w:ascii="Consolas" w:eastAsia="Times New Roman" w:hAnsi="Consolas" w:cs="Courier New"/>
+          <w:color w:val="000000"/>
+          <w:kern w:val="0"/>
+          <w14:ligatures w14:val="none"/>
+        </w:rPr>
+        <w:t>3-</w:t>
+      </w:r>
+      <w:r>
+        <w:rPr>
+          <w:rFonts w:ascii="Consolas" w:eastAsia="Times New Roman" w:hAnsi="Consolas" w:cs="Courier New"/>
+          <w:color w:val="000000"/>
+          <w:kern w:val="0"/>
+          <w14:ligatures w14:val="none"/>
+        </w:rPr>
+        <w:t>50.log</w:t>
+      </w:r>
+    </w:p>
+    <w:p>
+      <w:pPr>
+        <w:rPr>
+          <w:rFonts w:ascii="Consolas" w:hAnsi="Consolas"/>
+        </w:rPr>
+      </w:pPr>
+      <w:r>
+        <w:rPr>
+          <w:rFonts w:ascii="Consolas" w:eastAsia="Times New Roman" w:hAnsi="Consolas" w:cs="Courier New"/>
+          <w:color w:val="000000"/>
+          <w:kern w:val="0"/>
+          <w14:ligatures w14:val="none"/>
+        </w:rPr>
+        <w:t>pendigits_training.txt-pendigits_test.txt-</w:t>
+      </w:r>
+      <w:r>
+        <w:rPr>
+          <w:rFonts w:ascii="Consolas" w:eastAsia="Times New Roman" w:hAnsi="Consolas" w:cs="Courier New"/>
+          <w:color w:val="000000"/>
+          <w:kern w:val="0"/>
+          <w14:ligatures w14:val="none"/>
+        </w:rPr>
+        <w:t>optimal</w:t>
+      </w:r>
+      <w:r>
+        <w:rPr>
+          <w:rFonts w:ascii="Consolas" w:eastAsia="Times New Roman" w:hAnsi="Consolas" w:cs="Courier New"/>
+          <w:color w:val="000000"/>
+          <w:kern w:val="0"/>
+          <w14:ligatures w14:val="none"/>
+        </w:rPr>
+        <w:t>-50.log</w:t>
+      </w:r>
+    </w:p>
+    <w:p>
+      <w:pPr>
+        <w:rPr>
+          <w:rFonts w:ascii="Consolas" w:hAnsi="Consolas"/>
+        </w:rPr>
+      </w:pPr>
+    </w:p>
+    <w:p>
+      <w:pPr>
+        <w:rPr>
+          <w:rFonts w:ascii="Consolas" w:hAnsi="Consolas"/>
+        </w:rPr>
+      </w:pPr>
+    </w:p>
+    <w:p>
+      <w:pPr>
+        <w:rPr>
+          <w:rFonts w:ascii="Consolas" w:hAnsi="Consolas"/>
+        </w:rPr>
+      </w:pPr>
+    </w:p>
+    <w:p>
+      <w:pPr>
+        <w:rPr>
+          <w:rFonts w:ascii="Consolas" w:hAnsi="Consolas"/>
+        </w:rPr>
+      </w:pPr>
+    </w:p>
+    <w:p>
+      <w:pPr>
+        <w:rPr>
+          <w:rFonts w:ascii="Consolas" w:hAnsi="Consolas"/>
+        </w:rPr>
+      </w:pPr>
+    </w:p>
+    <w:p>
+      <w:pPr>
+        <w:rPr>
+          <w:rFonts w:ascii="Consolas" w:hAnsi="Consolas"/>
+        </w:rPr>
+      </w:pPr>
+      <w:r>
+        <w:rPr>
+          <w:rFonts w:ascii="Consolas" w:hAnsi="Consolas"/>
+        </w:rPr>
+        <w:t>b.</w:t>
+      </w:r>
+    </w:p>
+    <w:p>
+      <w:pPr>
+        <w:rPr>
+          <w:rFonts w:ascii="Consolas" w:hAnsi="Consolas"/>
+        </w:rPr>
+      </w:pPr>
+    </w:p>
+    <w:p>
+      <w:pPr>
+        <w:rPr>
+          <w:rFonts w:ascii="Consolas" w:hAnsi="Consolas"/>
+        </w:rPr>
+      </w:pPr>
+      <w:r>
+        <w:rPr>
+          <w:rFonts w:ascii="Consolas" w:hAnsi="Consolas"/>
+        </w:rPr>
+        <w:t>c.</w:t>
+      </w:r>
+    </w:p>
+    <w:p>
+      <w:pPr>
+        <w:rPr>
+          <w:rFonts w:ascii="Consolas" w:hAnsi="Consolas"/>
+        </w:rPr>
+      </w:pPr>
+    </w:p>
+    <w:p>
+      <w:pPr>
+        <w:rPr>
+          <w:rFonts w:ascii="Consolas" w:hAnsi="Consolas"/>
+        </w:rPr>
+      </w:pPr>
+      <w:r>
+        <w:rPr>
+          <w:rFonts w:ascii="Consolas" w:hAnsi="Consolas"/>
+        </w:rPr>
+        <w:br w:type="page"/>
+      </w:r>
     </w:p>
     <w:p>
       <w:pPr>
@@ -87,6 +463,605 @@
     </w:p>
     <w:p>
       <w:pPr>
+        <w:rPr>
+          <w:rFonts w:ascii="Consolas" w:hAnsi="Consolas"/>
+        </w:rPr>
+      </w:pPr>
+      <w:r>
+        <w:rPr>
+          <w:rFonts w:ascii="Consolas" w:hAnsi="Consolas"/>
+        </w:rPr>
+        <w:t>Example functions:</w:t>
+      </w:r>
+    </w:p>
+    <w:p>
+      <w:pPr>
+        <w:ind w:left="360"/>
+        <w:rPr>
+          <w:rFonts w:ascii="Consolas" w:hAnsi="Consolas"/>
+        </w:rPr>
+      </w:pPr>
+      <w:r>
+        <w:rPr>
+          <w:rFonts w:ascii="Consolas" w:hAnsi="Consolas"/>
+        </w:rPr>
+        <w:t>Entropy(counts)</w:t>
+      </w:r>
+    </w:p>
+    <w:p>
+      <w:pPr>
+        <w:ind w:left="360"/>
+        <w:rPr>
+          <w:rFonts w:ascii="Consolas" w:hAnsi="Consolas"/>
+        </w:rPr>
+      </w:pPr>
+      <w:r>
+        <w:rPr>
+          <w:rFonts w:ascii="Consolas" w:hAnsi="Consolas"/>
+        </w:rPr>
+        <w:t>Weight(numerator,</w:t>
+      </w:r>
+      <w:r>
+        <w:rPr>
+          <w:rFonts w:ascii="Consolas" w:hAnsi="Consolas"/>
+        </w:rPr>
+        <w:t xml:space="preserve"> denominator</w:t>
+      </w:r>
+      <w:r>
+        <w:rPr>
+          <w:rFonts w:ascii="Consolas" w:hAnsi="Consolas"/>
+        </w:rPr>
+        <w:t>)</w:t>
+      </w:r>
+    </w:p>
+    <w:p>
+      <w:pPr>
+        <w:rPr>
+          <w:rFonts w:ascii="Consolas" w:hAnsi="Consolas"/>
+        </w:rPr>
+      </w:pPr>
+    </w:p>
+    <w:p>
+      <w:pPr>
+        <w:rPr>
+          <w:rFonts w:ascii="Consolas" w:hAnsi="Consolas"/>
+        </w:rPr>
+      </w:pPr>
+    </w:p>
+    <w:p>
+      <w:pPr>
+        <w:rPr>
+          <w:rFonts w:ascii="Consolas" w:hAnsi="Consolas"/>
+        </w:rPr>
+      </w:pPr>
+      <w:r>
+        <w:rPr>
+          <w:rFonts w:ascii="Consolas" w:hAnsi="Consolas"/>
+        </w:rPr>
+        <w:t>a.</w:t>
+      </w:r>
+    </w:p>
+    <w:p>
+      <w:pPr>
+        <w:ind w:left="360"/>
+        <w:rPr>
+          <w:rFonts w:ascii="Consolas" w:hAnsi="Consolas"/>
+        </w:rPr>
+      </w:pPr>
+      <w:r>
+        <w:rPr>
+          <w:rFonts w:ascii="Consolas" w:hAnsi="Consolas"/>
+        </w:rPr>
+        <w:t>wait = 80     no_wait = 20     total</w:t>
+      </w:r>
+      <w:r>
+        <w:rPr>
+          <w:rFonts w:ascii="Consolas" w:hAnsi="Consolas"/>
+        </w:rPr>
+        <w:t xml:space="preserve"> </w:t>
+      </w:r>
+      <w:r>
+        <w:rPr>
+          <w:rFonts w:ascii="Consolas" w:hAnsi="Consolas"/>
+        </w:rPr>
+        <w:t>=</w:t>
+      </w:r>
+      <w:r>
+        <w:rPr>
+          <w:rFonts w:ascii="Consolas" w:hAnsi="Consolas"/>
+        </w:rPr>
+        <w:t xml:space="preserve"> </w:t>
+      </w:r>
+      <w:r>
+        <w:rPr>
+          <w:rFonts w:ascii="Consolas" w:hAnsi="Consolas"/>
+        </w:rPr>
+        <w:t>100</w:t>
+      </w:r>
+    </w:p>
+    <w:p>
+      <w:pPr>
+        <w:ind w:left="360"/>
+        <w:rPr>
+          <w:rFonts w:ascii="Consolas" w:hAnsi="Consolas"/>
+        </w:rPr>
+      </w:pPr>
+      <w:r>
+        <w:rPr>
+          <w:rFonts w:ascii="Consolas" w:hAnsi="Consolas"/>
+        </w:rPr>
+        <w:t xml:space="preserve">entropy = </w:t>
+      </w:r>
+      <w:r>
+        <w:rPr>
+          <w:rFonts w:ascii="Consolas" w:hAnsi="Consolas"/>
+        </w:rPr>
+        <w:t>-(80/100)*log2</w:t>
+      </w:r>
+      <w:r>
+        <w:rPr>
+          <w:rFonts w:ascii="Consolas" w:hAnsi="Consolas"/>
+        </w:rPr>
+        <w:t>(80/</w:t>
+      </w:r>
+      <w:r>
+        <w:rPr>
+          <w:rFonts w:ascii="Consolas" w:hAnsi="Consolas"/>
+        </w:rPr>
+        <w:t>10</w:t>
+      </w:r>
+      <w:r>
+        <w:rPr>
+          <w:rFonts w:ascii="Consolas" w:hAnsi="Consolas"/>
+        </w:rPr>
+        <w:t>0)</w:t>
+      </w:r>
+      <w:r>
+        <w:rPr>
+          <w:rFonts w:ascii="Consolas" w:hAnsi="Consolas"/>
+        </w:rPr>
+        <w:t xml:space="preserve"> - </w:t>
+      </w:r>
+      <w:r>
+        <w:rPr>
+          <w:rFonts w:ascii="Consolas" w:hAnsi="Consolas"/>
+        </w:rPr>
+        <w:t>(</w:t>
+      </w:r>
+      <w:r>
+        <w:rPr>
+          <w:rFonts w:ascii="Consolas" w:hAnsi="Consolas"/>
+        </w:rPr>
+        <w:t>2</w:t>
+      </w:r>
+      <w:r>
+        <w:rPr>
+          <w:rFonts w:ascii="Consolas" w:hAnsi="Consolas"/>
+        </w:rPr>
+        <w:t>0/</w:t>
+      </w:r>
+      <w:r>
+        <w:rPr>
+          <w:rFonts w:ascii="Consolas" w:hAnsi="Consolas"/>
+        </w:rPr>
+        <w:t>10</w:t>
+      </w:r>
+      <w:r>
+        <w:rPr>
+          <w:rFonts w:ascii="Consolas" w:hAnsi="Consolas"/>
+        </w:rPr>
+        <w:t>0)*log2(</w:t>
+      </w:r>
+      <w:r>
+        <w:rPr>
+          <w:rFonts w:ascii="Consolas" w:hAnsi="Consolas"/>
+        </w:rPr>
+        <w:t>2</w:t>
+      </w:r>
+      <w:r>
+        <w:rPr>
+          <w:rFonts w:ascii="Consolas" w:hAnsi="Consolas"/>
+        </w:rPr>
+        <w:t>0/</w:t>
+      </w:r>
+      <w:r>
+        <w:rPr>
+          <w:rFonts w:ascii="Consolas" w:hAnsi="Consolas"/>
+        </w:rPr>
+        <w:t>10</w:t>
+      </w:r>
+      <w:r>
+        <w:rPr>
+          <w:rFonts w:ascii="Consolas" w:hAnsi="Consolas"/>
+        </w:rPr>
+        <w:t>0)</w:t>
+      </w:r>
+      <w:r>
+        <w:rPr>
+          <w:rFonts w:ascii="Consolas" w:hAnsi="Consolas"/>
+        </w:rPr>
+        <w:t xml:space="preserve"> = </w:t>
+      </w:r>
+      <w:r>
+        <w:rPr>
+          <w:rFonts w:ascii="Consolas" w:hAnsi="Consolas"/>
+        </w:rPr>
+        <w:t>0.7219</w:t>
+      </w:r>
+    </w:p>
+    <w:p>
+      <w:pPr>
+        <w:rPr>
+          <w:rFonts w:ascii="Consolas" w:hAnsi="Consolas"/>
+        </w:rPr>
+      </w:pPr>
+      <w:r>
+        <w:rPr>
+          <w:rFonts w:ascii="Consolas" w:hAnsi="Consolas"/>
+        </w:rPr>
+        <w:t>b.</w:t>
+      </w:r>
+      <w:r>
+        <w:rPr>
+          <w:rFonts w:ascii="Consolas" w:hAnsi="Consolas"/>
+        </w:rPr>
+        <w:t xml:space="preserve"> </w:t>
+      </w:r>
+    </w:p>
+    <w:p>
+      <w:pPr>
+        <w:ind w:left="360"/>
+        <w:rPr>
+          <w:rFonts w:ascii="Consolas" w:hAnsi="Consolas"/>
+        </w:rPr>
+      </w:pPr>
+      <w:r>
+        <w:rPr>
+          <w:rFonts w:ascii="Consolas" w:hAnsi="Consolas"/>
+        </w:rPr>
+        <w:t>entropy([80,20])</w:t>
+      </w:r>
+    </w:p>
+    <w:p>
+      <w:pPr>
+        <w:ind w:left="360"/>
+        <w:rPr>
+          <w:rFonts w:ascii="Consolas" w:hAnsi="Consolas"/>
+        </w:rPr>
+      </w:pPr>
+      <w:r>
+        <w:rPr>
+          <w:rFonts w:ascii="Consolas" w:hAnsi="Consolas"/>
+        </w:rPr>
+        <w:t>-</w:t>
+      </w:r>
+      <w:r>
+        <w:rPr>
+          <w:rFonts w:ascii="Consolas" w:hAnsi="Consolas"/>
+        </w:rPr>
+        <w:t xml:space="preserve"> weight(</w:t>
+      </w:r>
+      <w:r>
+        <w:rPr>
+          <w:rFonts w:ascii="Consolas" w:hAnsi="Consolas"/>
+        </w:rPr>
+        <w:t>35</w:t>
+      </w:r>
+      <w:r>
+        <w:rPr>
+          <w:rFonts w:ascii="Consolas" w:hAnsi="Consolas"/>
+        </w:rPr>
+        <w:t>,100)*</w:t>
+      </w:r>
+      <w:r>
+        <w:rPr>
+          <w:rFonts w:ascii="Consolas" w:hAnsi="Consolas"/>
+        </w:rPr>
+        <w:t>entropy([</w:t>
+      </w:r>
+      <w:r>
+        <w:rPr>
+          <w:rFonts w:ascii="Consolas" w:hAnsi="Consolas"/>
+        </w:rPr>
+        <w:t>20</w:t>
+      </w:r>
+      <w:r>
+        <w:rPr>
+          <w:rFonts w:ascii="Consolas" w:hAnsi="Consolas"/>
+        </w:rPr>
+        <w:t>,</w:t>
+      </w:r>
+      <w:r>
+        <w:rPr>
+          <w:rFonts w:ascii="Consolas" w:hAnsi="Consolas"/>
+        </w:rPr>
+        <w:t>15</w:t>
+      </w:r>
+      <w:r>
+        <w:rPr>
+          <w:rFonts w:ascii="Consolas" w:hAnsi="Consolas"/>
+        </w:rPr>
+        <w:t>])</w:t>
+      </w:r>
+    </w:p>
+    <w:p>
+      <w:pPr>
+        <w:ind w:left="360"/>
+        <w:rPr>
+          <w:rFonts w:ascii="Consolas" w:hAnsi="Consolas"/>
+        </w:rPr>
+      </w:pPr>
+      <w:r>
+        <w:rPr>
+          <w:rFonts w:ascii="Consolas" w:hAnsi="Consolas"/>
+        </w:rPr>
+        <w:t xml:space="preserve">- </w:t>
+      </w:r>
+      <w:r>
+        <w:rPr>
+          <w:rFonts w:ascii="Consolas" w:hAnsi="Consolas"/>
+        </w:rPr>
+        <w:t>weight(</w:t>
+      </w:r>
+      <w:r>
+        <w:rPr>
+          <w:rFonts w:ascii="Consolas" w:hAnsi="Consolas"/>
+        </w:rPr>
+        <w:t>65</w:t>
+      </w:r>
+      <w:r>
+        <w:rPr>
+          <w:rFonts w:ascii="Consolas" w:hAnsi="Consolas"/>
+        </w:rPr>
+        <w:t>,100</w:t>
+      </w:r>
+      <w:r>
+        <w:rPr>
+          <w:rFonts w:ascii="Consolas" w:hAnsi="Consolas"/>
+        </w:rPr>
+        <w:t>)*entropy([</w:t>
+      </w:r>
+      <w:r>
+        <w:rPr>
+          <w:rFonts w:ascii="Consolas" w:hAnsi="Consolas"/>
+        </w:rPr>
+        <w:t>60</w:t>
+      </w:r>
+      <w:r>
+        <w:rPr>
+          <w:rFonts w:ascii="Consolas" w:hAnsi="Consolas"/>
+        </w:rPr>
+        <w:t>,</w:t>
+      </w:r>
+      <w:r>
+        <w:rPr>
+          <w:rFonts w:ascii="Consolas" w:hAnsi="Consolas"/>
+        </w:rPr>
+        <w:t>5</w:t>
+      </w:r>
+      <w:r>
+        <w:rPr>
+          <w:rFonts w:ascii="Consolas" w:hAnsi="Consolas"/>
+        </w:rPr>
+        <w:t>])</w:t>
+      </w:r>
+    </w:p>
+    <w:p>
+      <w:pPr>
+        <w:ind w:left="360"/>
+        <w:rPr>
+          <w:rFonts w:ascii="Consolas" w:hAnsi="Consolas"/>
+        </w:rPr>
+      </w:pPr>
+      <w:r>
+        <w:rPr>
+          <w:rFonts w:ascii="Consolas" w:hAnsi="Consolas"/>
+        </w:rPr>
+        <w:t xml:space="preserve">= </w:t>
+      </w:r>
+      <w:r>
+        <w:rPr>
+          <w:rFonts w:ascii="Consolas" w:hAnsi="Consolas"/>
+        </w:rPr>
+        <w:t>0.7219</w:t>
+      </w:r>
+      <w:r>
+        <w:rPr>
+          <w:rFonts w:ascii="Consolas" w:hAnsi="Consolas"/>
+        </w:rPr>
+        <w:t xml:space="preserve"> - 0.</w:t>
+      </w:r>
+      <w:r>
+        <w:rPr>
+          <w:rFonts w:ascii="Consolas" w:hAnsi="Consolas"/>
+        </w:rPr>
+        <w:t>35</w:t>
+      </w:r>
+      <w:r>
+        <w:rPr>
+          <w:rFonts w:ascii="Consolas" w:hAnsi="Consolas"/>
+        </w:rPr>
+        <w:t>*</w:t>
+      </w:r>
+      <w:r>
+        <w:rPr>
+          <w:rFonts w:ascii="Consolas" w:hAnsi="Consolas"/>
+        </w:rPr>
+        <w:t>0.8112</w:t>
+      </w:r>
+      <w:r>
+        <w:rPr>
+          <w:rFonts w:ascii="Consolas" w:hAnsi="Consolas"/>
+        </w:rPr>
+        <w:t xml:space="preserve"> - 0.</w:t>
+      </w:r>
+      <w:r>
+        <w:rPr>
+          <w:rFonts w:ascii="Consolas" w:hAnsi="Consolas"/>
+        </w:rPr>
+        <w:t>65</w:t>
+      </w:r>
+      <w:r>
+        <w:rPr>
+          <w:rFonts w:ascii="Consolas" w:hAnsi="Consolas"/>
+        </w:rPr>
+        <w:t>*</w:t>
+      </w:r>
+      <w:r>
+        <w:rPr>
+          <w:rFonts w:ascii="Consolas" w:hAnsi="Consolas"/>
+        </w:rPr>
+        <w:t xml:space="preserve">0.8112 </w:t>
+      </w:r>
+      <w:r>
+        <w:rPr>
+          <w:rFonts w:ascii="Consolas" w:hAnsi="Consolas"/>
+        </w:rPr>
+        <w:t xml:space="preserve">= </w:t>
+      </w:r>
+      <w:r>
+        <w:rPr>
+          <w:rFonts w:ascii="Consolas" w:hAnsi="Consolas"/>
+        </w:rPr>
+        <w:t>0.1228</w:t>
+      </w:r>
+    </w:p>
+    <w:p>
+      <w:pPr>
+        <w:rPr>
+          <w:rFonts w:ascii="Consolas" w:hAnsi="Consolas"/>
+        </w:rPr>
+      </w:pPr>
+      <w:r>
+        <w:rPr>
+          <w:rFonts w:ascii="Consolas" w:hAnsi="Consolas"/>
+        </w:rPr>
+        <w:t>c.</w:t>
+      </w:r>
+    </w:p>
+    <w:p>
+      <w:pPr>
+        <w:ind w:left="360"/>
+        <w:rPr>
+          <w:rFonts w:ascii="Consolas" w:hAnsi="Consolas"/>
+        </w:rPr>
+      </w:pPr>
+      <w:r>
+        <w:rPr>
+          <w:rFonts w:ascii="Consolas" w:hAnsi="Consolas"/>
+        </w:rPr>
+        <w:t xml:space="preserve">Because we know all the examples at this node is during the weekend, every example will go to node H. If every decision goes to one node, there is no information </w:t>
+      </w:r>
+      <w:r>
+        <w:rPr>
+          <w:rFonts w:ascii="Consolas" w:hAnsi="Consolas"/>
+        </w:rPr>
+        <w:t>gained</w:t>
+      </w:r>
+      <w:r>
+        <w:rPr>
+          <w:rFonts w:ascii="Consolas" w:hAnsi="Consolas"/>
+        </w:rPr>
+        <w:t>.</w:t>
+      </w:r>
+    </w:p>
+    <w:p>
+      <w:pPr>
+        <w:rPr>
+          <w:rFonts w:ascii="Consolas" w:hAnsi="Consolas"/>
+        </w:rPr>
+      </w:pPr>
+      <w:r>
+        <w:rPr>
+          <w:rFonts w:ascii="Consolas" w:hAnsi="Consolas"/>
+        </w:rPr>
+        <w:t>d.</w:t>
+      </w:r>
+    </w:p>
+    <w:p>
+      <w:pPr>
+        <w:ind w:left="360"/>
+        <w:rPr>
+          <w:rFonts w:ascii="Consolas" w:hAnsi="Consolas"/>
+        </w:rPr>
+      </w:pPr>
+      <w:r>
+        <w:rPr>
+          <w:rFonts w:ascii="Consolas" w:hAnsi="Consolas"/>
+        </w:rPr>
+        <w:t>A -&gt; C -&gt; F. The tree says the patron will wait.</w:t>
+      </w:r>
+    </w:p>
+    <w:p>
+      <w:pPr>
+        <w:rPr>
+          <w:rFonts w:ascii="Consolas" w:hAnsi="Consolas"/>
+        </w:rPr>
+      </w:pPr>
+      <w:r>
+        <w:rPr>
+          <w:rFonts w:ascii="Consolas" w:hAnsi="Consolas"/>
+        </w:rPr>
+        <w:t>e.</w:t>
+      </w:r>
+    </w:p>
+    <w:p>
+      <w:pPr>
+        <w:ind w:left="360"/>
+        <w:rPr>
+          <w:rFonts w:ascii="Consolas" w:hAnsi="Consolas"/>
+        </w:rPr>
+      </w:pPr>
+      <w:r>
+        <w:rPr>
+          <w:rFonts w:ascii="Consolas" w:hAnsi="Consolas"/>
+        </w:rPr>
+        <w:t>A -&gt; B -&gt; E -&gt; H. The tree says the patron will not wait.</w:t>
+      </w:r>
+    </w:p>
+    <w:p>
+      <w:pPr>
+        <w:rPr>
+          <w:rFonts w:ascii="Consolas" w:hAnsi="Consolas"/>
+        </w:rPr>
+      </w:pPr>
+    </w:p>
+    <w:p>
+      <w:pPr>
+        <w:rPr>
+          <w:rFonts w:ascii="Consolas" w:hAnsi="Consolas"/>
+        </w:rPr>
+      </w:pPr>
+    </w:p>
+    <w:p>
+      <w:pPr>
+        <w:rPr>
+          <w:rFonts w:ascii="Consolas" w:hAnsi="Consolas"/>
+        </w:rPr>
+      </w:pPr>
+    </w:p>
+    <w:p>
+      <w:pPr>
+        <w:rPr>
+          <w:rFonts w:ascii="Consolas" w:hAnsi="Consolas"/>
+        </w:rPr>
+      </w:pPr>
+    </w:p>
+    <w:p>
+      <w:pPr>
+        <w:rPr>
+          <w:rFonts w:ascii="Consolas" w:hAnsi="Consolas"/>
+        </w:rPr>
+      </w:pPr>
+      <w:r>
+        <w:rPr>
+          <w:rFonts w:ascii="Consolas" w:hAnsi="Consolas"/>
+        </w:rPr>
+        <w:br w:type="page"/>
+      </w:r>
+    </w:p>
+    <w:p>
+      <w:pPr>
         <w:pBdr>
           <w:bottom w:val="single" w:sz="6" w:space="1" w:color="auto"/>
         </w:pBdr>
@@ -97,6 +1072,514 @@
     </w:p>
     <w:p>
       <w:pPr>
+        <w:jc w:val="center"/>
+        <w:rPr>
+          <w:rFonts w:ascii="Consolas" w:hAnsi="Consolas"/>
+        </w:rPr>
+      </w:pPr>
+      <w:r>
+        <w:rPr>
+          <w:rFonts w:ascii="Consolas" w:hAnsi="Consolas"/>
+        </w:rPr>
+        <w:t>Task 3</w:t>
+      </w:r>
+    </w:p>
+    <w:p>
+      <w:pPr>
+        <w:rPr>
+          <w:rFonts w:ascii="Consolas" w:hAnsi="Consolas"/>
+        </w:rPr>
+      </w:pPr>
+      <w:r>
+        <w:rPr>
+          <w:rFonts w:ascii="Consolas" w:hAnsi="Consolas"/>
+        </w:rPr>
+        <w:t>A</w:t>
+      </w:r>
+      <w:r>
+        <w:rPr>
+          <w:rFonts w:ascii="Consolas" w:hAnsi="Consolas"/>
+        </w:rPr>
+        <w:t xml:space="preserve"> = </w:t>
+      </w:r>
+    </w:p>
+    <w:p>
+      <w:pPr>
+        <w:ind w:left="360"/>
+        <w:rPr>
+          <w:rFonts w:ascii="Consolas" w:hAnsi="Consolas"/>
+        </w:rPr>
+      </w:pPr>
+      <w:r>
+        <w:rPr>
+          <w:rFonts w:ascii="Consolas" w:hAnsi="Consolas"/>
+        </w:rPr>
+        <w:t>entropy([5,5])</w:t>
+      </w:r>
+    </w:p>
+    <w:p>
+      <w:pPr>
+        <w:ind w:left="360"/>
+        <w:rPr>
+          <w:rFonts w:ascii="Consolas" w:hAnsi="Consolas"/>
+        </w:rPr>
+      </w:pPr>
+      <w:r>
+        <w:rPr>
+          <w:rFonts w:ascii="Consolas" w:hAnsi="Consolas"/>
+        </w:rPr>
+        <w:t>- weight(3,10)*entropy([3,0])</w:t>
+      </w:r>
+    </w:p>
+    <w:p>
+      <w:pPr>
+        <w:ind w:left="360"/>
+        <w:rPr>
+          <w:rFonts w:ascii="Consolas" w:hAnsi="Consolas"/>
+        </w:rPr>
+      </w:pPr>
+      <w:r>
+        <w:rPr>
+          <w:rFonts w:ascii="Consolas" w:hAnsi="Consolas"/>
+        </w:rPr>
+        <w:t>- weight(4,10)*entropy([1,3])</w:t>
+      </w:r>
+    </w:p>
+    <w:p>
+      <w:pPr>
+        <w:ind w:left="360"/>
+        <w:rPr>
+          <w:rFonts w:ascii="Consolas" w:hAnsi="Consolas"/>
+        </w:rPr>
+      </w:pPr>
+      <w:r>
+        <w:rPr>
+          <w:rFonts w:ascii="Consolas" w:hAnsi="Consolas"/>
+        </w:rPr>
+        <w:t>- weight(3,10)*entropy([1,2])</w:t>
+      </w:r>
+    </w:p>
+    <w:p>
+      <w:pPr>
+        <w:ind w:left="360"/>
+        <w:rPr>
+          <w:rFonts w:ascii="Consolas" w:hAnsi="Consolas"/>
+        </w:rPr>
+      </w:pPr>
+      <w:r>
+        <w:rPr>
+          <w:rFonts w:ascii="Consolas" w:hAnsi="Consolas"/>
+        </w:rPr>
+        <w:t xml:space="preserve">= </w:t>
+      </w:r>
+      <w:r>
+        <w:rPr>
+          <w:rFonts w:ascii="Consolas" w:hAnsi="Consolas"/>
+        </w:rPr>
+        <w:t>1.0 - 0.3*0.0 - 0.4*0.811</w:t>
+      </w:r>
+      <w:r>
+        <w:rPr>
+          <w:rFonts w:ascii="Consolas" w:hAnsi="Consolas"/>
+        </w:rPr>
+        <w:t>3</w:t>
+      </w:r>
+      <w:r>
+        <w:rPr>
+          <w:rFonts w:ascii="Consolas" w:hAnsi="Consolas"/>
+        </w:rPr>
+        <w:t xml:space="preserve"> - 0.3*0.918</w:t>
+      </w:r>
+      <w:r>
+        <w:rPr>
+          <w:rFonts w:ascii="Consolas" w:hAnsi="Consolas"/>
+        </w:rPr>
+        <w:t>3</w:t>
+      </w:r>
+      <w:r>
+        <w:rPr>
+          <w:rFonts w:ascii="Consolas" w:hAnsi="Consolas"/>
+        </w:rPr>
+        <w:t xml:space="preserve"> = 0.4000</w:t>
+      </w:r>
+    </w:p>
+    <w:p>
+      <w:pPr>
+        <w:rPr>
+          <w:rFonts w:ascii="Consolas" w:hAnsi="Consolas"/>
+        </w:rPr>
+      </w:pPr>
+      <w:r>
+        <w:rPr>
+          <w:rFonts w:ascii="Consolas" w:hAnsi="Consolas"/>
+        </w:rPr>
+        <w:t>B</w:t>
+      </w:r>
+      <w:r>
+        <w:rPr>
+          <w:rFonts w:ascii="Consolas" w:hAnsi="Consolas"/>
+        </w:rPr>
+        <w:t xml:space="preserve"> = </w:t>
+      </w:r>
+    </w:p>
+    <w:p>
+      <w:pPr>
+        <w:ind w:left="360"/>
+        <w:rPr>
+          <w:rFonts w:ascii="Consolas" w:hAnsi="Consolas"/>
+        </w:rPr>
+      </w:pPr>
+      <w:r>
+        <w:rPr>
+          <w:rFonts w:ascii="Consolas" w:hAnsi="Consolas"/>
+        </w:rPr>
+        <w:t>entropy([5,5])</w:t>
+      </w:r>
+    </w:p>
+    <w:p>
+      <w:pPr>
+        <w:ind w:left="360"/>
+        <w:rPr>
+          <w:rFonts w:ascii="Consolas" w:hAnsi="Consolas"/>
+        </w:rPr>
+      </w:pPr>
+      <w:r>
+        <w:rPr>
+          <w:rFonts w:ascii="Consolas" w:hAnsi="Consolas"/>
+        </w:rPr>
+        <w:t>- weight(4,10)*entropy([1,3])</w:t>
+      </w:r>
+    </w:p>
+    <w:p>
+      <w:pPr>
+        <w:ind w:left="360"/>
+        <w:rPr>
+          <w:rFonts w:ascii="Consolas" w:hAnsi="Consolas"/>
+        </w:rPr>
+      </w:pPr>
+      <w:r>
+        <w:rPr>
+          <w:rFonts w:ascii="Consolas" w:hAnsi="Consolas"/>
+        </w:rPr>
+        <w:t>- weight(4,10)*entropy([3,1])</w:t>
+      </w:r>
+    </w:p>
+    <w:p>
+      <w:pPr>
+        <w:ind w:left="360"/>
+        <w:rPr>
+          <w:rFonts w:ascii="Consolas" w:hAnsi="Consolas"/>
+        </w:rPr>
+      </w:pPr>
+      <w:r>
+        <w:rPr>
+          <w:rFonts w:ascii="Consolas" w:hAnsi="Consolas"/>
+        </w:rPr>
+        <w:t>- weight(2,10)*entropy([1,1])</w:t>
+      </w:r>
+    </w:p>
+    <w:p>
+      <w:pPr>
+        <w:ind w:left="360"/>
+        <w:rPr>
+          <w:rFonts w:ascii="Consolas" w:hAnsi="Consolas"/>
+        </w:rPr>
+      </w:pPr>
+      <w:r>
+        <w:rPr>
+          <w:rFonts w:ascii="Consolas" w:hAnsi="Consolas"/>
+        </w:rPr>
+        <w:t xml:space="preserve">= </w:t>
+      </w:r>
+      <w:r>
+        <w:rPr>
+          <w:rFonts w:ascii="Consolas" w:hAnsi="Consolas"/>
+        </w:rPr>
+        <w:t>1.0 - 0.4*0.811</w:t>
+      </w:r>
+      <w:r>
+        <w:rPr>
+          <w:rFonts w:ascii="Consolas" w:hAnsi="Consolas"/>
+        </w:rPr>
+        <w:t>3</w:t>
+      </w:r>
+      <w:r>
+        <w:rPr>
+          <w:rFonts w:ascii="Consolas" w:hAnsi="Consolas"/>
+        </w:rPr>
+        <w:t xml:space="preserve"> - 0.4*0.811</w:t>
+      </w:r>
+      <w:r>
+        <w:rPr>
+          <w:rFonts w:ascii="Consolas" w:hAnsi="Consolas"/>
+        </w:rPr>
+        <w:t>3</w:t>
+      </w:r>
+      <w:r>
+        <w:rPr>
+          <w:rFonts w:ascii="Consolas" w:hAnsi="Consolas"/>
+        </w:rPr>
+        <w:t xml:space="preserve"> - 0.2*1.0 = 0.15</w:t>
+      </w:r>
+      <w:r>
+        <w:rPr>
+          <w:rFonts w:ascii="Consolas" w:hAnsi="Consolas"/>
+        </w:rPr>
+        <w:t>10</w:t>
+      </w:r>
+    </w:p>
+    <w:p>
+      <w:pPr>
+        <w:rPr>
+          <w:rFonts w:ascii="Consolas" w:hAnsi="Consolas"/>
+        </w:rPr>
+      </w:pPr>
+      <w:r>
+        <w:rPr>
+          <w:rFonts w:ascii="Consolas" w:hAnsi="Consolas"/>
+        </w:rPr>
+        <w:t>C</w:t>
+      </w:r>
+      <w:r>
+        <w:rPr>
+          <w:rFonts w:ascii="Consolas" w:hAnsi="Consolas"/>
+        </w:rPr>
+        <w:t xml:space="preserve"> = </w:t>
+      </w:r>
+    </w:p>
+    <w:p>
+      <w:pPr>
+        <w:ind w:left="360"/>
+        <w:rPr>
+          <w:rFonts w:ascii="Consolas" w:hAnsi="Consolas"/>
+        </w:rPr>
+      </w:pPr>
+      <w:r>
+        <w:rPr>
+          <w:rFonts w:ascii="Consolas" w:hAnsi="Consolas"/>
+        </w:rPr>
+        <w:t>entropy([5,5])</w:t>
+      </w:r>
+    </w:p>
+    <w:p>
+      <w:pPr>
+        <w:ind w:left="360"/>
+        <w:rPr>
+          <w:rFonts w:ascii="Consolas" w:hAnsi="Consolas"/>
+        </w:rPr>
+      </w:pPr>
+      <w:r>
+        <w:rPr>
+          <w:rFonts w:ascii="Consolas" w:hAnsi="Consolas"/>
+        </w:rPr>
+        <w:t>- weight(</w:t>
+      </w:r>
+      <w:r>
+        <w:rPr>
+          <w:rFonts w:ascii="Consolas" w:hAnsi="Consolas"/>
+        </w:rPr>
+        <w:t>5</w:t>
+      </w:r>
+      <w:r>
+        <w:rPr>
+          <w:rFonts w:ascii="Consolas" w:hAnsi="Consolas"/>
+        </w:rPr>
+        <w:t>,10)*entropy([</w:t>
+      </w:r>
+      <w:r>
+        <w:rPr>
+          <w:rFonts w:ascii="Consolas" w:hAnsi="Consolas"/>
+        </w:rPr>
+        <w:t>1</w:t>
+      </w:r>
+      <w:r>
+        <w:rPr>
+          <w:rFonts w:ascii="Consolas" w:hAnsi="Consolas"/>
+        </w:rPr>
+        <w:t>,</w:t>
+      </w:r>
+      <w:r>
+        <w:rPr>
+          <w:rFonts w:ascii="Consolas" w:hAnsi="Consolas"/>
+        </w:rPr>
+        <w:t>4</w:t>
+      </w:r>
+      <w:r>
+        <w:rPr>
+          <w:rFonts w:ascii="Consolas" w:hAnsi="Consolas"/>
+        </w:rPr>
+        <w:t>])</w:t>
+      </w:r>
+    </w:p>
+    <w:p>
+      <w:pPr>
+        <w:ind w:left="360"/>
+        <w:rPr>
+          <w:rFonts w:ascii="Consolas" w:hAnsi="Consolas"/>
+        </w:rPr>
+      </w:pPr>
+      <w:r>
+        <w:rPr>
+          <w:rFonts w:ascii="Consolas" w:hAnsi="Consolas"/>
+        </w:rPr>
+        <w:t>- weight(</w:t>
+      </w:r>
+      <w:r>
+        <w:rPr>
+          <w:rFonts w:ascii="Consolas" w:hAnsi="Consolas"/>
+        </w:rPr>
+        <w:t>4</w:t>
+      </w:r>
+      <w:r>
+        <w:rPr>
+          <w:rFonts w:ascii="Consolas" w:hAnsi="Consolas"/>
+        </w:rPr>
+        <w:t>,10)*entropy([</w:t>
+      </w:r>
+      <w:r>
+        <w:rPr>
+          <w:rFonts w:ascii="Consolas" w:hAnsi="Consolas"/>
+        </w:rPr>
+        <w:t>3</w:t>
+      </w:r>
+      <w:r>
+        <w:rPr>
+          <w:rFonts w:ascii="Consolas" w:hAnsi="Consolas"/>
+        </w:rPr>
+        <w:t>,</w:t>
+      </w:r>
+      <w:r>
+        <w:rPr>
+          <w:rFonts w:ascii="Consolas" w:hAnsi="Consolas"/>
+        </w:rPr>
+        <w:t>1</w:t>
+      </w:r>
+      <w:r>
+        <w:rPr>
+          <w:rFonts w:ascii="Consolas" w:hAnsi="Consolas"/>
+        </w:rPr>
+        <w:t>])</w:t>
+      </w:r>
+    </w:p>
+    <w:p>
+      <w:pPr>
+        <w:ind w:left="360"/>
+        <w:rPr>
+          <w:rFonts w:ascii="Consolas" w:hAnsi="Consolas"/>
+        </w:rPr>
+      </w:pPr>
+      <w:r>
+        <w:rPr>
+          <w:rFonts w:ascii="Consolas" w:hAnsi="Consolas"/>
+        </w:rPr>
+        <w:t>- weight(</w:t>
+      </w:r>
+      <w:r>
+        <w:rPr>
+          <w:rFonts w:ascii="Consolas" w:hAnsi="Consolas"/>
+        </w:rPr>
+        <w:t>1</w:t>
+      </w:r>
+      <w:r>
+        <w:rPr>
+          <w:rFonts w:ascii="Consolas" w:hAnsi="Consolas"/>
+        </w:rPr>
+        <w:t>,10)*entropy([1,</w:t>
+      </w:r>
+      <w:r>
+        <w:rPr>
+          <w:rFonts w:ascii="Consolas" w:hAnsi="Consolas"/>
+        </w:rPr>
+        <w:t>0</w:t>
+      </w:r>
+      <w:r>
+        <w:rPr>
+          <w:rFonts w:ascii="Consolas" w:hAnsi="Consolas"/>
+        </w:rPr>
+        <w:t>])</w:t>
+      </w:r>
+    </w:p>
+    <w:p>
+      <w:pPr>
+        <w:ind w:left="360"/>
+        <w:rPr>
+          <w:rFonts w:ascii="Consolas" w:hAnsi="Consolas"/>
+        </w:rPr>
+      </w:pPr>
+      <w:r>
+        <w:rPr>
+          <w:rFonts w:ascii="Consolas" w:hAnsi="Consolas"/>
+        </w:rPr>
+        <w:t xml:space="preserve">= </w:t>
+      </w:r>
+      <w:r>
+        <w:rPr>
+          <w:rFonts w:ascii="Consolas" w:hAnsi="Consolas"/>
+        </w:rPr>
+        <w:t>1.0 - 0.5*0.7219 - 0.4*0.811</w:t>
+      </w:r>
+      <w:r>
+        <w:rPr>
+          <w:rFonts w:ascii="Consolas" w:hAnsi="Consolas"/>
+        </w:rPr>
+        <w:t>3</w:t>
+      </w:r>
+      <w:r>
+        <w:rPr>
+          <w:rFonts w:ascii="Consolas" w:hAnsi="Consolas"/>
+        </w:rPr>
+        <w:t xml:space="preserve"> - 0.1*0.0 = 0.3145</w:t>
+      </w:r>
+    </w:p>
+    <w:p>
+      <w:pPr>
+        <w:rPr>
+          <w:rFonts w:ascii="Consolas" w:hAnsi="Consolas"/>
+        </w:rPr>
+      </w:pPr>
+      <w:r>
+        <w:rPr>
+          <w:rFonts w:ascii="Consolas" w:hAnsi="Consolas"/>
+        </w:rPr>
+        <w:t>A achieves the highest information gain.</w:t>
+      </w:r>
+    </w:p>
+    <w:p>
+      <w:pPr>
+        <w:rPr>
+          <w:rFonts w:ascii="Consolas" w:hAnsi="Consolas"/>
+        </w:rPr>
+      </w:pPr>
+    </w:p>
+    <w:p>
+      <w:pPr>
+        <w:rPr>
+          <w:rFonts w:ascii="Consolas" w:hAnsi="Consolas"/>
+        </w:rPr>
+      </w:pPr>
+    </w:p>
+    <w:p>
+      <w:pPr>
+        <w:rPr>
+          <w:rFonts w:ascii="Consolas" w:hAnsi="Consolas"/>
+        </w:rPr>
+      </w:pPr>
+    </w:p>
+    <w:p>
+      <w:pPr>
+        <w:rPr>
+          <w:rFonts w:ascii="Consolas" w:hAnsi="Consolas"/>
+        </w:rPr>
+      </w:pPr>
+      <w:r>
+        <w:rPr>
+          <w:rFonts w:ascii="Consolas" w:hAnsi="Consolas"/>
+        </w:rPr>
+        <w:br w:type="page"/>
+      </w:r>
+    </w:p>
+    <w:p>
+      <w:pPr>
         <w:pBdr>
           <w:bottom w:val="single" w:sz="6" w:space="1" w:color="auto"/>
         </w:pBdr>
@@ -107,6 +1590,143 @@
     </w:p>
     <w:p>
       <w:pPr>
+        <w:jc w:val="center"/>
+        <w:rPr>
+          <w:rFonts w:ascii="Consolas" w:hAnsi="Consolas"/>
+        </w:rPr>
+      </w:pPr>
+      <w:r>
+        <w:rPr>
+          <w:rFonts w:ascii="Consolas" w:hAnsi="Consolas"/>
+        </w:rPr>
+        <w:t>Task 4</w:t>
+      </w:r>
+    </w:p>
+    <w:p>
+      <w:pPr>
+        <w:rPr>
+          <w:rFonts w:ascii="Consolas" w:hAnsi="Consolas"/>
+        </w:rPr>
+      </w:pPr>
+      <w:r>
+        <w:rPr>
+          <w:rFonts w:ascii="Consolas" w:hAnsi="Consolas"/>
+        </w:rPr>
+        <w:t>a.</w:t>
+      </w:r>
+    </w:p>
+    <w:p>
+      <w:pPr>
+        <w:ind w:left="360"/>
+        <w:rPr>
+          <w:rFonts w:ascii="Consolas" w:hAnsi="Consolas"/>
+        </w:rPr>
+      </w:pPr>
+      <w:r>
+        <w:rPr>
+          <w:rFonts w:ascii="Consolas" w:hAnsi="Consolas"/>
+        </w:rPr>
+        <w:t>The lowest entropy is 0 when every example has the same label.</w:t>
+      </w:r>
+    </w:p>
+    <w:p>
+      <w:pPr>
+        <w:ind w:left="360"/>
+        <w:rPr>
+          <w:rFonts w:ascii="Consolas" w:hAnsi="Consolas"/>
+        </w:rPr>
+      </w:pPr>
+      <w:r>
+        <w:rPr>
+          <w:rFonts w:ascii="Consolas" w:hAnsi="Consolas"/>
+        </w:rPr>
+        <w:t>The highest entropy is 2.0 when every label has the same number of examples.</w:t>
+      </w:r>
+    </w:p>
+    <w:p>
+      <w:pPr>
+        <w:rPr>
+          <w:rFonts w:ascii="Consolas" w:hAnsi="Consolas"/>
+        </w:rPr>
+      </w:pPr>
+      <w:r>
+        <w:rPr>
+          <w:rFonts w:ascii="Consolas" w:hAnsi="Consolas"/>
+        </w:rPr>
+        <w:t>b.</w:t>
+      </w:r>
+    </w:p>
+    <w:p>
+      <w:pPr>
+        <w:ind w:left="360"/>
+        <w:rPr>
+          <w:rFonts w:ascii="Consolas" w:hAnsi="Consolas"/>
+        </w:rPr>
+      </w:pPr>
+      <w:r>
+        <w:rPr>
+          <w:rFonts w:ascii="Consolas" w:hAnsi="Consolas"/>
+        </w:rPr>
+        <w:t>The lowest possible information gain is 0 when the entropy of node N is 0.</w:t>
+      </w:r>
+    </w:p>
+    <w:p>
+      <w:pPr>
+        <w:ind w:left="360"/>
+        <w:rPr>
+          <w:rFonts w:ascii="Consolas" w:hAnsi="Consolas"/>
+        </w:rPr>
+      </w:pPr>
+      <w:r>
+        <w:rPr>
+          <w:rFonts w:ascii="Consolas" w:hAnsi="Consolas"/>
+        </w:rPr>
+        <w:t>The highest possible information gain is 2.0 when each class directly corelates to an attribute.</w:t>
+      </w:r>
+    </w:p>
+    <w:p>
+      <w:pPr>
+        <w:rPr>
+          <w:rFonts w:ascii="Consolas" w:hAnsi="Consolas"/>
+        </w:rPr>
+      </w:pPr>
+    </w:p>
+    <w:p>
+      <w:pPr>
+        <w:rPr>
+          <w:rFonts w:ascii="Consolas" w:hAnsi="Consolas"/>
+        </w:rPr>
+      </w:pPr>
+    </w:p>
+    <w:p>
+      <w:pPr>
+        <w:rPr>
+          <w:rFonts w:ascii="Consolas" w:hAnsi="Consolas"/>
+        </w:rPr>
+      </w:pPr>
+    </w:p>
+    <w:p>
+      <w:pPr>
+        <w:rPr>
+          <w:rFonts w:ascii="Consolas" w:hAnsi="Consolas"/>
+        </w:rPr>
+      </w:pPr>
+    </w:p>
+    <w:p>
+      <w:pPr>
+        <w:rPr>
+          <w:rFonts w:ascii="Consolas" w:hAnsi="Consolas"/>
+        </w:rPr>
+      </w:pPr>
+      <w:r>
+        <w:rPr>
+          <w:rFonts w:ascii="Consolas" w:hAnsi="Consolas"/>
+        </w:rPr>
+        <w:br w:type="page"/>
+      </w:r>
+    </w:p>
+    <w:p>
+      <w:pPr>
         <w:pBdr>
           <w:bottom w:val="single" w:sz="6" w:space="1" w:color="auto"/>
         </w:pBdr>
@@ -126,128 +1746,48 @@
         <w:rPr>
           <w:rFonts w:ascii="Consolas" w:hAnsi="Consolas"/>
         </w:rPr>
-        <w:t>Task 3</w:t>
-      </w:r>
-    </w:p>
-    <w:p>
-      <w:pPr>
-        <w:pBdr>
-          <w:bottom w:val="single" w:sz="6" w:space="1" w:color="auto"/>
-        </w:pBdr>
-        <w:rPr>
-          <w:rFonts w:ascii="Consolas" w:hAnsi="Consolas"/>
-        </w:rPr>
-      </w:pPr>
-    </w:p>
-    <w:p>
-      <w:pPr>
-        <w:pBdr>
-          <w:bottom w:val="single" w:sz="6" w:space="1" w:color="auto"/>
-        </w:pBdr>
-        <w:rPr>
-          <w:rFonts w:ascii="Consolas" w:hAnsi="Consolas"/>
-        </w:rPr>
-      </w:pPr>
-    </w:p>
-    <w:p>
-      <w:pPr>
-        <w:pBdr>
-          <w:bottom w:val="single" w:sz="6" w:space="1" w:color="auto"/>
-        </w:pBdr>
-        <w:rPr>
-          <w:rFonts w:ascii="Consolas" w:hAnsi="Consolas"/>
-        </w:rPr>
-      </w:pPr>
-    </w:p>
-    <w:p>
-      <w:pPr>
-        <w:jc w:val="center"/>
-        <w:rPr>
-          <w:rFonts w:ascii="Consolas" w:hAnsi="Consolas"/>
-        </w:rPr>
-      </w:pPr>
-      <w:r>
-        <w:rPr>
-          <w:rFonts w:ascii="Consolas" w:hAnsi="Consolas"/>
-        </w:rPr>
-        <w:t>Task 4</w:t>
-      </w:r>
-    </w:p>
-    <w:p>
-      <w:pPr>
-        <w:pBdr>
-          <w:bottom w:val="single" w:sz="6" w:space="1" w:color="auto"/>
-        </w:pBdr>
-        <w:rPr>
-          <w:rFonts w:ascii="Consolas" w:hAnsi="Consolas"/>
-        </w:rPr>
-      </w:pPr>
-    </w:p>
-    <w:p>
-      <w:pPr>
-        <w:pBdr>
-          <w:bottom w:val="single" w:sz="6" w:space="1" w:color="auto"/>
-        </w:pBdr>
-        <w:rPr>
-          <w:rFonts w:ascii="Consolas" w:hAnsi="Consolas"/>
-        </w:rPr>
-      </w:pPr>
-    </w:p>
-    <w:p>
-      <w:pPr>
-        <w:pBdr>
-          <w:bottom w:val="single" w:sz="6" w:space="1" w:color="auto"/>
-        </w:pBdr>
-        <w:rPr>
-          <w:rFonts w:ascii="Consolas" w:hAnsi="Consolas"/>
-        </w:rPr>
-      </w:pPr>
-    </w:p>
-    <w:p>
-      <w:pPr>
-        <w:jc w:val="center"/>
-        <w:rPr>
-          <w:rFonts w:ascii="Consolas" w:hAnsi="Consolas"/>
-        </w:rPr>
-      </w:pPr>
-      <w:r>
-        <w:rPr>
-          <w:rFonts w:ascii="Consolas" w:hAnsi="Consolas"/>
-        </w:rPr>
-        <w:t xml:space="preserve">Task </w:t>
-      </w:r>
-      <w:r>
-        <w:rPr>
-          <w:rFonts w:ascii="Consolas" w:hAnsi="Consolas"/>
-        </w:rPr>
-        <w:t>5</w:t>
-      </w:r>
-    </w:p>
-    <w:p>
-      <w:pPr>
-        <w:pBdr>
-          <w:bottom w:val="single" w:sz="6" w:space="1" w:color="auto"/>
-        </w:pBdr>
-        <w:rPr>
-          <w:rFonts w:ascii="Consolas" w:hAnsi="Consolas"/>
-        </w:rPr>
-      </w:pPr>
-    </w:p>
-    <w:p>
-      <w:pPr>
-        <w:pBdr>
-          <w:bottom w:val="single" w:sz="6" w:space="1" w:color="auto"/>
-        </w:pBdr>
-        <w:rPr>
-          <w:rFonts w:ascii="Consolas" w:hAnsi="Consolas"/>
-        </w:rPr>
-      </w:pPr>
-    </w:p>
-    <w:p>
-      <w:pPr>
-        <w:pBdr>
-          <w:bottom w:val="single" w:sz="6" w:space="1" w:color="auto"/>
-        </w:pBdr>
+        <w:t>Task 5</w:t>
+      </w:r>
+    </w:p>
+    <w:p>
+      <w:pPr>
+        <w:rPr>
+          <w:rFonts w:ascii="Consolas" w:hAnsi="Consolas"/>
+        </w:rPr>
+      </w:pPr>
+      <w:r>
+        <w:rPr>
+          <w:rFonts w:ascii="Consolas" w:hAnsi="Consolas"/>
+        </w:rPr>
+        <w:t xml:space="preserve">If the accuracy of the classifier is 28% and if there are only two options for a game(win or lose) you can negate the predicted class from the </w:t>
+      </w:r>
+      <w:r>
+        <w:rPr>
+          <w:rFonts w:ascii="Consolas" w:hAnsi="Consolas"/>
+        </w:rPr>
+        <w:t>classifier</w:t>
+      </w:r>
+      <w:r>
+        <w:rPr>
+          <w:rFonts w:ascii="Consolas" w:hAnsi="Consolas"/>
+        </w:rPr>
+        <w:t xml:space="preserve"> and invert the accuracy. By choosing the opposite of the </w:t>
+      </w:r>
+      <w:r>
+        <w:rPr>
+          <w:rFonts w:ascii="Consolas" w:hAnsi="Consolas"/>
+        </w:rPr>
+        <w:t>classifier</w:t>
+      </w:r>
+      <w:r>
+        <w:rPr>
+          <w:rFonts w:ascii="Consolas" w:hAnsi="Consolas"/>
+        </w:rPr>
+        <w:t xml:space="preserve"> you can get an accuracy of 72%</w:t>
+      </w:r>
+    </w:p>
+    <w:p>
+      <w:pPr>
         <w:rPr>
           <w:rFonts w:ascii="Consolas" w:hAnsi="Consolas"/>
         </w:rPr>
@@ -1856,6 +3396,58 @@
       <w:color w:val="808080"/>
     </w:rPr>
   </w:style>
+  <w:style w:type="paragraph" w:styleId="HTMLPreformatted">
+    <w:name w:val="HTML Preformatted"/>
+    <w:basedOn w:val="Normal"/>
+    <w:link w:val="HTMLPreformattedChar"/>
+    <w:uiPriority w:val="99"/>
+    <w:semiHidden/>
+    <w:unhideWhenUsed/>
+    <w:rsid w:val="000C6AB4"/>
+    <w:pPr>
+      <w:tabs>
+        <w:tab w:val="left" w:pos="916"/>
+        <w:tab w:val="left" w:pos="1832"/>
+        <w:tab w:val="left" w:pos="2748"/>
+        <w:tab w:val="left" w:pos="3664"/>
+        <w:tab w:val="left" w:pos="4580"/>
+        <w:tab w:val="left" w:pos="5496"/>
+        <w:tab w:val="left" w:pos="6412"/>
+        <w:tab w:val="left" w:pos="7328"/>
+        <w:tab w:val="left" w:pos="8244"/>
+        <w:tab w:val="left" w:pos="9160"/>
+        <w:tab w:val="left" w:pos="10076"/>
+        <w:tab w:val="left" w:pos="10992"/>
+        <w:tab w:val="left" w:pos="11908"/>
+        <w:tab w:val="left" w:pos="12824"/>
+        <w:tab w:val="left" w:pos="13740"/>
+        <w:tab w:val="left" w:pos="14656"/>
+      </w:tabs>
+      <w:spacing w:after="0" w:line="240" w:lineRule="auto"/>
+    </w:pPr>
+    <w:rPr>
+      <w:rFonts w:ascii="Courier New" w:eastAsia="Times New Roman" w:hAnsi="Courier New" w:cs="Courier New"/>
+      <w:kern w:val="0"/>
+      <w:sz w:val="20"/>
+      <w:szCs w:val="20"/>
+      <w14:ligatures w14:val="none"/>
+    </w:rPr>
+  </w:style>
+  <w:style w:type="character" w:customStyle="1" w:styleId="HTMLPreformattedChar">
+    <w:name w:val="HTML Preformatted Char"/>
+    <w:basedOn w:val="DefaultParagraphFont"/>
+    <w:link w:val="HTMLPreformatted"/>
+    <w:uiPriority w:val="99"/>
+    <w:semiHidden/>
+    <w:rsid w:val="000C6AB4"/>
+    <w:rPr>
+      <w:rFonts w:ascii="Courier New" w:eastAsia="Times New Roman" w:hAnsi="Courier New" w:cs="Courier New"/>
+      <w:kern w:val="0"/>
+      <w:sz w:val="20"/>
+      <w:szCs w:val="20"/>
+      <w14:ligatures w14:val="none"/>
+    </w:rPr>
+  </w:style>
 </w:styles>
 </file>
 

</xml_diff>